<commit_message>
Stefan: male izmjene na specifikaciji baze
</commit_message>
<xml_diff>
--- a/Specifikacijabazepodataka Omnidict.docx
+++ b/Specifikacijabazepodataka Omnidict.docx
@@ -95,55 +95,6 @@
     <w:p>
       <w:r>
         <w:br w:type="page"/>
-      </w:r>
-    </w:p>
-    <w:p>
-      <w:pPr>
-        <w:jc w:val="center"/>
-        <w:rPr>
-          <w:sz w:val="24"/>
-          <w:szCs w:val="24"/>
-        </w:rPr>
-      </w:pPr>
-      <w:r>
-        <w:rPr>
-          <w:sz w:val="24"/>
-          <w:szCs w:val="24"/>
-        </w:rPr>
-        <w:lastRenderedPageBreak/>
-        <w:t>Verzija V 1.0</w:t>
-      </w:r>
-    </w:p>
-    <w:p>
-      <w:pPr>
-        <w:jc w:val="center"/>
-        <w:rPr>
-          <w:sz w:val="24"/>
-          <w:szCs w:val="24"/>
-        </w:rPr>
-      </w:pPr>
-      <w:r>
-        <w:rPr>
-          <w:sz w:val="24"/>
-          <w:szCs w:val="24"/>
-        </w:rPr>
-        <w:t>Datum: 11. April 2018.</w:t>
-      </w:r>
-    </w:p>
-    <w:p>
-      <w:pPr>
-        <w:jc w:val="center"/>
-        <w:rPr>
-          <w:sz w:val="24"/>
-          <w:szCs w:val="24"/>
-        </w:rPr>
-      </w:pPr>
-      <w:r>
-        <w:rPr>
-          <w:sz w:val="24"/>
-          <w:szCs w:val="24"/>
-        </w:rPr>
-        <w:t>Istorija revizija</w:t>
       </w:r>
     </w:p>
     <w:tbl>
@@ -191,6 +142,7 @@
                 <w:sz w:val="24"/>
                 <w:szCs w:val="24"/>
               </w:rPr>
+              <w:lastRenderedPageBreak/>
               <w:t>Revizija</w:t>
             </w:r>
           </w:p>
@@ -583,6 +535,13 @@
     <w:p/>
     <w:sdt>
       <w:sdtPr>
+        <w:rPr>
+          <w:rFonts w:asciiTheme="minorHAnsi" w:eastAsiaTheme="minorHAnsi" w:hAnsiTheme="minorHAnsi" w:cstheme="minorBidi"/>
+          <w:color w:val="00000A"/>
+          <w:sz w:val="22"/>
+          <w:szCs w:val="22"/>
+          <w:lang w:val="sr-Latn-RS"/>
+        </w:rPr>
         <w:id w:val="1888599242"/>
         <w:docPartObj>
           <w:docPartGallery w:val="Table of Contents"/>
@@ -591,14 +550,9 @@
       </w:sdtPr>
       <w:sdtEndPr>
         <w:rPr>
-          <w:rFonts w:asciiTheme="minorHAnsi" w:eastAsiaTheme="minorHAnsi" w:hAnsiTheme="minorHAnsi" w:cstheme="minorBidi"/>
           <w:b/>
           <w:bCs/>
           <w:noProof/>
-          <w:color w:val="00000A"/>
-          <w:sz w:val="22"/>
-          <w:szCs w:val="22"/>
-          <w:lang w:val="sr-Latn-RS"/>
         </w:rPr>
       </w:sdtEndPr>
       <w:sdtContent>
@@ -609,8 +563,6 @@
           <w:r>
             <w:t>Sadržaj</w:t>
           </w:r>
-          <w:bookmarkStart w:id="0" w:name="_GoBack"/>
-          <w:bookmarkEnd w:id="0"/>
         </w:p>
         <w:p>
           <w:pPr>
@@ -2127,35 +2079,69 @@
         </w:numPr>
         <w:jc w:val="center"/>
       </w:pPr>
-      <w:bookmarkStart w:id="1" w:name="__RefHeading___Toc448_121533334"/>
-      <w:bookmarkStart w:id="2" w:name="_Toc512894914"/>
+      <w:bookmarkStart w:id="0" w:name="__RefHeading___Toc448_121533334"/>
+      <w:bookmarkStart w:id="1" w:name="_Toc512894914"/>
+      <w:bookmarkEnd w:id="0"/>
+      <w:r>
+        <w:lastRenderedPageBreak/>
+        <w:t>Uvod</w:t>
+      </w:r>
       <w:bookmarkEnd w:id="1"/>
-      <w:r>
-        <w:t>Uvod</w:t>
-      </w:r>
+    </w:p>
+    <w:p>
+      <w:pPr>
+        <w:pStyle w:val="Heading2"/>
+      </w:pPr>
+      <w:bookmarkStart w:id="2" w:name="__RefHeading___Toc450_121533334"/>
+      <w:bookmarkStart w:id="3" w:name="_Toc512894915"/>
       <w:bookmarkEnd w:id="2"/>
+      <w:r>
+        <w:t>1.1 Namena</w:t>
+      </w:r>
+      <w:bookmarkEnd w:id="3"/>
+    </w:p>
+    <w:p>
+      <w:pPr>
+        <w:ind w:firstLine="720"/>
+      </w:pPr>
+      <w:r>
+        <w:t>Opise ove baze podataka predstavlja pouzdan način pohranjivanja i pristupa podacima od strane veb servera, kako bi se generisale veb stranice.</w:t>
+      </w:r>
+    </w:p>
+    <w:p>
+      <w:pPr>
+        <w:ind w:firstLine="720"/>
+      </w:pPr>
+      <w:r>
+        <w:t>U dokumentu se nalaze IE modeli podataka, relacione šeme baze podataka, kao i opis pojedinačnih tabela u bazi podataka.</w:t>
+      </w:r>
+    </w:p>
+    <w:p>
+      <w:pPr>
+        <w:ind w:firstLine="720"/>
+      </w:pPr>
+      <w:r>
+        <w:t>Dokument treba da služi kao osnova za razvoj detaljne projektne specifikacije, implementaciju i testiranje projekta.</w:t>
+      </w:r>
     </w:p>
     <w:p>
       <w:pPr>
         <w:pStyle w:val="Heading2"/>
       </w:pPr>
-      <w:bookmarkStart w:id="3" w:name="__RefHeading___Toc450_121533334"/>
-      <w:bookmarkStart w:id="4" w:name="_Toc512894915"/>
-      <w:bookmarkEnd w:id="3"/>
-      <w:r>
-        <w:t>1.1 Namena</w:t>
-      </w:r>
+      <w:bookmarkStart w:id="4" w:name="__RefHeading___Toc452_121533334"/>
+      <w:bookmarkStart w:id="5" w:name="_Toc512894916"/>
       <w:bookmarkEnd w:id="4"/>
+      <w:r>
+        <w:t>1.2 Ciljne grupe</w:t>
+      </w:r>
+      <w:bookmarkEnd w:id="5"/>
     </w:p>
     <w:p>
       <w:pPr>
         <w:ind w:firstLine="720"/>
       </w:pPr>
       <w:r>
-        <w:t>Opise ove baze podataka predstavlja pouzdan način pohranjivanja i prist</w:t>
-      </w:r>
-      <w:r>
-        <w:t>upa podacima od strane veb servera, kako bi se generisale veb stranice.</w:t>
+        <w:t xml:space="preserve">Ovaj dokument je namenjen svim članovima razvojnog tima i vođi projekta. </w:t>
       </w:r>
     </w:p>
     <w:p>
@@ -2163,62 +2149,20 @@
         <w:ind w:firstLine="720"/>
       </w:pPr>
       <w:r>
-        <w:t>U dokumentu se nalaze IE modeli podataka, relacione šeme baze podataka, kao i opis pojedinačnih tabela u bazi podataka.</w:t>
-      </w:r>
-    </w:p>
-    <w:p>
-      <w:pPr>
-        <w:ind w:firstLine="720"/>
-      </w:pPr>
-      <w:r>
-        <w:t xml:space="preserve">Dokument treba da služi kao osnova za razvoj detaljne projektne </w:t>
-      </w:r>
-      <w:r>
-        <w:t>specifikacije, implementaciju i testiranje projekta.</w:t>
+        <w:t>Vođi projekta dokument služi za planiranje aktivnosti i specifikaciju imena tabela I imena polja, kako bi celine koje implementiraju različiti članovi tima mogle lako i uspešno da se integrišu, dok razvojnom timu dokument služi kao osnova za dizajn I implementaciju</w:t>
       </w:r>
     </w:p>
     <w:p>
       <w:pPr>
         <w:pStyle w:val="Heading2"/>
       </w:pPr>
-      <w:bookmarkStart w:id="5" w:name="__RefHeading___Toc452_121533334"/>
-      <w:bookmarkStart w:id="6" w:name="_Toc512894916"/>
-      <w:bookmarkEnd w:id="5"/>
-      <w:r>
-        <w:t>1.2 Ciljne grupe</w:t>
-      </w:r>
+      <w:bookmarkStart w:id="6" w:name="__RefHeading___Toc454_121533334"/>
+      <w:bookmarkStart w:id="7" w:name="_Toc512894917"/>
       <w:bookmarkEnd w:id="6"/>
-    </w:p>
-    <w:p>
-      <w:pPr>
-        <w:ind w:firstLine="720"/>
-      </w:pPr>
-      <w:r>
-        <w:t xml:space="preserve">Ovaj dokument je namenjen svim članovima razvojnog tima i vođi projekta. </w:t>
-      </w:r>
-    </w:p>
-    <w:p>
-      <w:pPr>
-        <w:ind w:firstLine="720"/>
-      </w:pPr>
-      <w:r>
-        <w:t>Vođi projekta dokument služi za planiranje aktivnosti i specifikaciju imena tabela I imena polja, kako bi celine</w:t>
-      </w:r>
-      <w:r>
-        <w:t xml:space="preserve"> koje implementiraju različiti članovi tima mogle lako i uspešno da se integrišu, dok razvojnom timu dokument služi kao osnova za dizajn I implementaciju</w:t>
-      </w:r>
-    </w:p>
-    <w:p>
-      <w:pPr>
-        <w:pStyle w:val="Heading2"/>
-      </w:pPr>
-      <w:bookmarkStart w:id="7" w:name="__RefHeading___Toc454_121533334"/>
-      <w:bookmarkStart w:id="8" w:name="_Toc512894917"/>
+      <w:r>
+        <w:t>1.3 Organizacija dokumenta</w:t>
+      </w:r>
       <w:bookmarkEnd w:id="7"/>
-      <w:r>
-        <w:t>1.3 Organizacija dokumenta</w:t>
-      </w:r>
-      <w:bookmarkEnd w:id="8"/>
     </w:p>
     <w:p>
       <w:r>
@@ -2241,10 +2185,7 @@
         <w:t xml:space="preserve">Model podataka </w:t>
       </w:r>
       <w:r>
-        <w:t>- šema baze i model po</w:t>
-      </w:r>
-      <w:r>
-        <w:t>dataka u njoj</w:t>
+        <w:t>- šema baze i model podataka u njoj</w:t>
       </w:r>
     </w:p>
     <w:p>
@@ -2270,13 +2211,13 @@
       <w:pPr>
         <w:pStyle w:val="Heading2"/>
       </w:pPr>
-      <w:bookmarkStart w:id="9" w:name="__RefHeading___Toc456_121533334"/>
-      <w:bookmarkStart w:id="10" w:name="_Toc512894918"/>
+      <w:bookmarkStart w:id="8" w:name="__RefHeading___Toc456_121533334"/>
+      <w:bookmarkStart w:id="9" w:name="_Toc512894918"/>
+      <w:bookmarkEnd w:id="8"/>
+      <w:r>
+        <w:t>1.4 Otvorena pitanja</w:t>
+      </w:r>
       <w:bookmarkEnd w:id="9"/>
-      <w:r>
-        <w:t>1.4 Otvorena pitanja</w:t>
-      </w:r>
-      <w:bookmarkEnd w:id="10"/>
     </w:p>
     <w:tbl>
       <w:tblPr>
@@ -2435,26 +2376,26 @@
         </w:numPr>
         <w:jc w:val="center"/>
       </w:pPr>
-      <w:bookmarkStart w:id="11" w:name="__RefHeading___Toc458_121533334"/>
-      <w:bookmarkStart w:id="12" w:name="_Toc512894919"/>
-      <w:bookmarkEnd w:id="11"/>
+      <w:bookmarkStart w:id="10" w:name="__RefHeading___Toc458_121533334"/>
+      <w:bookmarkStart w:id="11" w:name="_Toc512894919"/>
+      <w:bookmarkEnd w:id="10"/>
       <w:r>
         <w:lastRenderedPageBreak/>
         <w:t>Model podataka</w:t>
       </w:r>
+      <w:bookmarkEnd w:id="11"/>
+    </w:p>
+    <w:p>
+      <w:pPr>
+        <w:pStyle w:val="Heading2"/>
+      </w:pPr>
+      <w:bookmarkStart w:id="12" w:name="__RefHeading___Toc460_121533334"/>
+      <w:bookmarkStart w:id="13" w:name="_Toc512894920"/>
       <w:bookmarkEnd w:id="12"/>
-    </w:p>
-    <w:p>
-      <w:pPr>
-        <w:pStyle w:val="Heading2"/>
-      </w:pPr>
-      <w:bookmarkStart w:id="13" w:name="__RefHeading___Toc460_121533334"/>
-      <w:bookmarkStart w:id="14" w:name="_Toc512894920"/>
+      <w:r>
+        <w:t>2.1 IE notacija</w:t>
+      </w:r>
       <w:bookmarkEnd w:id="13"/>
-      <w:r>
-        <w:t>2.1 IE notacija</w:t>
-      </w:r>
-      <w:bookmarkEnd w:id="14"/>
     </w:p>
     <w:p>
       <w:r>
@@ -2509,13 +2450,13 @@
         <w:pStyle w:val="Heading2"/>
         <w:spacing w:before="0" w:after="160"/>
       </w:pPr>
-      <w:bookmarkStart w:id="15" w:name="__RefHeading___Toc794_609011544"/>
-      <w:bookmarkStart w:id="16" w:name="_Toc512894921"/>
+      <w:bookmarkStart w:id="14" w:name="__RefHeading___Toc794_609011544"/>
+      <w:bookmarkStart w:id="15" w:name="_Toc512894921"/>
+      <w:bookmarkEnd w:id="14"/>
+      <w:r>
+        <w:t>2.2 Šema relacione baze podataka</w:t>
+      </w:r>
       <w:bookmarkEnd w:id="15"/>
-      <w:r>
-        <w:t>2.2 Šema relacione baze podataka</w:t>
-      </w:r>
-      <w:bookmarkEnd w:id="16"/>
     </w:p>
     <w:p>
       <w:r>
@@ -2528,10 +2469,7 @@
         <w:t xml:space="preserve">(Korisnicko_ime </w:t>
       </w:r>
       <w:r>
-        <w:t xml:space="preserve">, Password, </w:t>
-      </w:r>
-      <w:r>
-        <w:t>Email</w:t>
+        <w:t>, Password, Email</w:t>
       </w:r>
       <w:r>
         <w:rPr>
@@ -2684,10 +2622,7 @@
         </w:rPr>
       </w:pPr>
       <w:r>
-        <w:t>JE</w:t>
-      </w:r>
-      <w:r>
-        <w:t>_URADIO</w:t>
+        <w:t>JE_URADIO</w:t>
       </w:r>
       <w:r>
         <w:rPr>
@@ -2751,25 +2686,25 @@
         </w:numPr>
         <w:jc w:val="center"/>
       </w:pPr>
-      <w:bookmarkStart w:id="17" w:name="__RefHeading___Toc796_609011544"/>
-      <w:bookmarkStart w:id="18" w:name="_Toc512894922"/>
+      <w:bookmarkStart w:id="16" w:name="__RefHeading___Toc796_609011544"/>
+      <w:bookmarkStart w:id="17" w:name="_Toc512894922"/>
+      <w:bookmarkEnd w:id="16"/>
+      <w:r>
+        <w:t>Tabele</w:t>
+      </w:r>
       <w:bookmarkEnd w:id="17"/>
-      <w:r>
-        <w:t>Tabele</w:t>
-      </w:r>
+    </w:p>
+    <w:p>
+      <w:pPr>
+        <w:pStyle w:val="Heading2"/>
+      </w:pPr>
+      <w:bookmarkStart w:id="18" w:name="__RefHeading___Toc798_609011544"/>
+      <w:bookmarkStart w:id="19" w:name="_Toc512894923"/>
       <w:bookmarkEnd w:id="18"/>
-    </w:p>
-    <w:p>
-      <w:pPr>
-        <w:pStyle w:val="Heading2"/>
-      </w:pPr>
-      <w:bookmarkStart w:id="19" w:name="__RefHeading___Toc798_609011544"/>
-      <w:bookmarkStart w:id="20" w:name="_Toc512894923"/>
+      <w:r>
+        <w:t>3.1 Korisnik</w:t>
+      </w:r>
       <w:bookmarkEnd w:id="19"/>
-      <w:r>
-        <w:t>3.1 Korisnik</w:t>
-      </w:r>
-      <w:bookmarkEnd w:id="20"/>
     </w:p>
     <w:p>
       <w:r>
@@ -2824,20 +2759,17 @@
       <w:pPr>
         <w:pStyle w:val="Heading2"/>
       </w:pPr>
-      <w:bookmarkStart w:id="21" w:name="__RefHeading___Toc800_609011544"/>
-      <w:bookmarkStart w:id="22" w:name="_Toc512894924"/>
+      <w:bookmarkStart w:id="20" w:name="__RefHeading___Toc800_609011544"/>
+      <w:bookmarkStart w:id="21" w:name="_Toc512894924"/>
+      <w:bookmarkEnd w:id="20"/>
+      <w:r>
+        <w:t>3.2 Jezik</w:t>
+      </w:r>
       <w:bookmarkEnd w:id="21"/>
-      <w:r>
-        <w:t>3.2 Jezik</w:t>
-      </w:r>
-      <w:bookmarkEnd w:id="22"/>
-    </w:p>
-    <w:p>
-      <w:r>
-        <w:t>Sadrži u sebi podatke o šablonu za jezik koje je korisnik za se</w:t>
-      </w:r>
-      <w:r>
-        <w:t>be kreirao.</w:t>
+    </w:p>
+    <w:p>
+      <w:r>
+        <w:t>Sadrži u sebi podatke o šablonu za jezik koje je korisnik za sebe kreirao.</w:t>
       </w:r>
     </w:p>
     <w:p>
@@ -2896,14 +2828,14 @@
       <w:pPr>
         <w:pStyle w:val="Heading2"/>
       </w:pPr>
-      <w:bookmarkStart w:id="23" w:name="__RefHeading___Toc802_609011544"/>
-      <w:bookmarkStart w:id="24" w:name="_Toc512894925"/>
-      <w:bookmarkEnd w:id="23"/>
+      <w:bookmarkStart w:id="22" w:name="__RefHeading___Toc802_609011544"/>
+      <w:bookmarkStart w:id="23" w:name="_Toc512894925"/>
+      <w:bookmarkEnd w:id="22"/>
       <w:r>
         <w:lastRenderedPageBreak/>
         <w:t>3.3 Vrsta reči</w:t>
       </w:r>
-      <w:bookmarkEnd w:id="24"/>
+      <w:bookmarkEnd w:id="23"/>
     </w:p>
     <w:p>
       <w:r>
@@ -2958,13 +2890,13 @@
       <w:pPr>
         <w:pStyle w:val="Heading2"/>
       </w:pPr>
-      <w:bookmarkStart w:id="25" w:name="__RefHeading___Toc804_609011544"/>
-      <w:bookmarkStart w:id="26" w:name="_Toc512894926"/>
+      <w:bookmarkStart w:id="24" w:name="__RefHeading___Toc804_609011544"/>
+      <w:bookmarkStart w:id="25" w:name="_Toc512894926"/>
+      <w:bookmarkEnd w:id="24"/>
+      <w:r>
+        <w:t>3.4 Ucenik</w:t>
+      </w:r>
       <w:bookmarkEnd w:id="25"/>
-      <w:r>
-        <w:t>3.4 Ucenik</w:t>
-      </w:r>
-      <w:bookmarkEnd w:id="26"/>
     </w:p>
     <w:p>
       <w:r>
@@ -3026,13 +2958,13 @@
       <w:pPr>
         <w:pStyle w:val="Heading2"/>
       </w:pPr>
-      <w:bookmarkStart w:id="27" w:name="__RefHeading___Toc806_609011544"/>
-      <w:bookmarkStart w:id="28" w:name="_Toc512894927"/>
+      <w:bookmarkStart w:id="26" w:name="__RefHeading___Toc806_609011544"/>
+      <w:bookmarkStart w:id="27" w:name="_Toc512894927"/>
+      <w:bookmarkEnd w:id="26"/>
+      <w:r>
+        <w:t>3.5 Profesor</w:t>
+      </w:r>
       <w:bookmarkEnd w:id="27"/>
-      <w:r>
-        <w:t>3.5 Profesor</w:t>
-      </w:r>
-      <w:bookmarkEnd w:id="28"/>
     </w:p>
     <w:p>
       <w:r>
@@ -3099,20 +3031,17 @@
       <w:pPr>
         <w:pStyle w:val="Heading2"/>
       </w:pPr>
-      <w:bookmarkStart w:id="29" w:name="__RefHeading___Toc808_609011544"/>
-      <w:bookmarkStart w:id="30" w:name="_Toc512894928"/>
+      <w:bookmarkStart w:id="28" w:name="__RefHeading___Toc808_609011544"/>
+      <w:bookmarkStart w:id="29" w:name="_Toc512894928"/>
+      <w:bookmarkEnd w:id="28"/>
+      <w:r>
+        <w:t>3.6 Kurs</w:t>
+      </w:r>
       <w:bookmarkEnd w:id="29"/>
-      <w:r>
-        <w:t>3.6 Kurs</w:t>
-      </w:r>
-      <w:bookmarkEnd w:id="30"/>
-    </w:p>
-    <w:p>
-      <w:r>
-        <w:t xml:space="preserve">Sadrži podatke o kursu koji profesor </w:t>
-      </w:r>
-      <w:r>
-        <w:t>kreira.</w:t>
+    </w:p>
+    <w:p>
+      <w:r>
+        <w:t>Sadrži podatke o kursu koji profesor kreira.</w:t>
       </w:r>
     </w:p>
     <w:p>
@@ -3166,13 +3095,13 @@
       <w:pPr>
         <w:pStyle w:val="Heading2"/>
       </w:pPr>
-      <w:bookmarkStart w:id="31" w:name="__RefHeading___Toc810_609011544"/>
-      <w:bookmarkStart w:id="32" w:name="_Toc512894929"/>
+      <w:bookmarkStart w:id="30" w:name="__RefHeading___Toc810_609011544"/>
+      <w:bookmarkStart w:id="31" w:name="_Toc512894929"/>
+      <w:bookmarkEnd w:id="30"/>
+      <w:r>
+        <w:t>3.7 Lekcija</w:t>
+      </w:r>
       <w:bookmarkEnd w:id="31"/>
-      <w:r>
-        <w:t>3.7 Lekcija</w:t>
-      </w:r>
-      <w:bookmarkEnd w:id="32"/>
     </w:p>
     <w:p>
       <w:r>
@@ -3231,13 +3160,13 @@
       <w:pPr>
         <w:pStyle w:val="Heading2"/>
       </w:pPr>
-      <w:bookmarkStart w:id="33" w:name="__RefHeading___Toc812_609011544"/>
-      <w:bookmarkStart w:id="34" w:name="_Toc512894930"/>
+      <w:bookmarkStart w:id="32" w:name="__RefHeading___Toc812_609011544"/>
+      <w:bookmarkStart w:id="33" w:name="_Toc512894930"/>
+      <w:bookmarkEnd w:id="32"/>
+      <w:r>
+        <w:t>3.8. Test</w:t>
+      </w:r>
       <w:bookmarkEnd w:id="33"/>
-      <w:r>
-        <w:t>3.8. Test</w:t>
-      </w:r>
-      <w:bookmarkEnd w:id="34"/>
     </w:p>
     <w:p>
       <w:r>
@@ -3297,13 +3226,13 @@
       <w:pPr>
         <w:pStyle w:val="Heading2"/>
       </w:pPr>
-      <w:bookmarkStart w:id="35" w:name="__RefHeading___Toc814_609011544"/>
-      <w:bookmarkStart w:id="36" w:name="_Toc512894931"/>
+      <w:bookmarkStart w:id="34" w:name="__RefHeading___Toc814_609011544"/>
+      <w:bookmarkStart w:id="35" w:name="_Toc512894931"/>
+      <w:bookmarkEnd w:id="34"/>
+      <w:r>
+        <w:t>3.9 Odgovor</w:t>
+      </w:r>
       <w:bookmarkEnd w:id="35"/>
-      <w:r>
-        <w:t>3.9 Odgovor</w:t>
-      </w:r>
-      <w:bookmarkEnd w:id="36"/>
     </w:p>
     <w:p>
       <w:r>
@@ -3316,10 +3245,10 @@
           <w:noProof/>
         </w:rPr>
         <w:drawing>
-          <wp:inline distT="0" distB="0" distL="114935" distR="114935">
-            <wp:extent cx="4572000" cy="2209800"/>
+          <wp:inline distT="0" distB="0" distL="0" distR="0">
+            <wp:extent cx="4578940" cy="2059387"/>
             <wp:effectExtent l="0" t="0" r="0" b="0"/>
-            <wp:docPr id="10" name="Image9"/>
+            <wp:docPr id="8" name="Picture 8"/>
             <wp:cNvGraphicFramePr>
               <a:graphicFrameLocks xmlns:a="http://schemas.openxmlformats.org/drawingml/2006/main" noChangeAspect="1"/>
             </wp:cNvGraphicFramePr>
@@ -3327,21 +3256,25 @@
               <a:graphicData uri="http://schemas.openxmlformats.org/drawingml/2006/picture">
                 <pic:pic xmlns:pic="http://schemas.openxmlformats.org/drawingml/2006/picture">
                   <pic:nvPicPr>
-                    <pic:cNvPr id="10" name="Image9"/>
-                    <pic:cNvPicPr>
-                      <a:picLocks noChangeAspect="1" noChangeArrowheads="1"/>
-                    </pic:cNvPicPr>
+                    <pic:cNvPr id="8" name="odgovor.PNG"/>
+                    <pic:cNvPicPr/>
                   </pic:nvPicPr>
                   <pic:blipFill>
-                    <a:blip r:embed="rId17"/>
+                    <a:blip r:embed="rId17">
+                      <a:extLst>
+                        <a:ext uri="{28A0092B-C50C-407E-A947-70E740481C1C}">
+                          <a14:useLocalDpi xmlns:a14="http://schemas.microsoft.com/office/drawing/2010/main" val="0"/>
+                        </a:ext>
+                      </a:extLst>
+                    </a:blip>
                     <a:stretch>
                       <a:fillRect/>
                     </a:stretch>
                   </pic:blipFill>
-                  <pic:spPr bwMode="auto">
+                  <pic:spPr>
                     <a:xfrm>
                       <a:off x="0" y="0"/>
-                      <a:ext cx="4572000" cy="2209800"/>
+                      <a:ext cx="4610453" cy="2073560"/>
                     </a:xfrm>
                     <a:prstGeom prst="rect">
                       <a:avLst/>
@@ -3358,13 +3291,75 @@
       <w:pPr>
         <w:pStyle w:val="Heading2"/>
       </w:pPr>
-      <w:bookmarkStart w:id="37" w:name="__RefHeading___Toc816_609011544"/>
-      <w:bookmarkStart w:id="38" w:name="_Toc512894932"/>
+      <w:r>
+        <w:t>3.10 Pitanja</w:t>
+      </w:r>
+    </w:p>
+    <w:p>
+      <w:r>
+        <w:rPr>
+          <w:noProof/>
+        </w:rPr>
+        <w:drawing>
+          <wp:inline distT="0" distB="0" distL="0" distR="0">
+            <wp:extent cx="4613998" cy="2035534"/>
+            <wp:effectExtent l="0" t="0" r="0" b="3175"/>
+            <wp:docPr id="1" name="Picture 1"/>
+            <wp:cNvGraphicFramePr>
+              <a:graphicFrameLocks xmlns:a="http://schemas.openxmlformats.org/drawingml/2006/main" noChangeAspect="1"/>
+            </wp:cNvGraphicFramePr>
+            <a:graphic xmlns:a="http://schemas.openxmlformats.org/drawingml/2006/main">
+              <a:graphicData uri="http://schemas.openxmlformats.org/drawingml/2006/picture">
+                <pic:pic xmlns:pic="http://schemas.openxmlformats.org/drawingml/2006/picture">
+                  <pic:nvPicPr>
+                    <pic:cNvPr id="1" name="Pitanja.PNG"/>
+                    <pic:cNvPicPr/>
+                  </pic:nvPicPr>
+                  <pic:blipFill>
+                    <a:blip r:embed="rId18">
+                      <a:extLst>
+                        <a:ext uri="{28A0092B-C50C-407E-A947-70E740481C1C}">
+                          <a14:useLocalDpi xmlns:a14="http://schemas.microsoft.com/office/drawing/2010/main" val="0"/>
+                        </a:ext>
+                      </a:extLst>
+                    </a:blip>
+                    <a:stretch>
+                      <a:fillRect/>
+                    </a:stretch>
+                  </pic:blipFill>
+                  <pic:spPr>
+                    <a:xfrm>
+                      <a:off x="0" y="0"/>
+                      <a:ext cx="4666729" cy="2058797"/>
+                    </a:xfrm>
+                    <a:prstGeom prst="rect">
+                      <a:avLst/>
+                    </a:prstGeom>
+                  </pic:spPr>
+                </pic:pic>
+              </a:graphicData>
+            </a:graphic>
+          </wp:inline>
+        </w:drawing>
+      </w:r>
+    </w:p>
+    <w:p>
+      <w:pPr>
+        <w:pStyle w:val="Heading2"/>
+      </w:pPr>
+      <w:bookmarkStart w:id="36" w:name="__RefHeading___Toc816_609011544"/>
+      <w:bookmarkStart w:id="37" w:name="_Toc512894932"/>
+      <w:bookmarkEnd w:id="36"/>
+      <w:r>
+        <w:t>3.1</w:t>
+      </w:r>
+      <w:r>
+        <w:t>1</w:t>
+      </w:r>
+      <w:r>
+        <w:t xml:space="preserve"> je uradio</w:t>
+      </w:r>
       <w:bookmarkEnd w:id="37"/>
-      <w:r>
-        <w:t>3.10 je uradio</w:t>
-      </w:r>
-      <w:bookmarkEnd w:id="38"/>
       <w:r>
         <w:t xml:space="preserve"> </w:t>
       </w:r>
@@ -3397,7 +3392,7 @@
                     </pic:cNvPicPr>
                   </pic:nvPicPr>
                   <pic:blipFill>
-                    <a:blip r:embed="rId18"/>
+                    <a:blip r:embed="rId19"/>
                     <a:stretch>
                       <a:fillRect/>
                     </a:stretch>
@@ -3422,30 +3417,22 @@
       <w:pPr>
         <w:pStyle w:val="Heading2"/>
       </w:pPr>
-    </w:p>
-    <w:p>
-      <w:pPr>
-        <w:pStyle w:val="Heading2"/>
-      </w:pPr>
-      <w:r>
-        <w:br w:type="page"/>
-      </w:r>
-    </w:p>
-    <w:p>
-      <w:pPr>
-        <w:pStyle w:val="Heading2"/>
-      </w:pPr>
-      <w:bookmarkStart w:id="39" w:name="__RefHeading___Toc818_609011544"/>
-      <w:bookmarkStart w:id="40" w:name="_Toc512894933"/>
+      <w:bookmarkStart w:id="38" w:name="__RefHeading___Toc818_609011544"/>
+      <w:bookmarkStart w:id="39" w:name="_Toc512894933"/>
+      <w:bookmarkStart w:id="40" w:name="_GoBack"/>
+      <w:bookmarkEnd w:id="38"/>
+      <w:bookmarkEnd w:id="40"/>
+      <w:r>
+        <w:lastRenderedPageBreak/>
+        <w:t>3.1</w:t>
+      </w:r>
+      <w:r>
+        <w:t>2</w:t>
+      </w:r>
+      <w:r>
+        <w:t xml:space="preserve"> prati</w:t>
+      </w:r>
       <w:bookmarkEnd w:id="39"/>
-      <w:r>
-        <w:lastRenderedPageBreak/>
-        <w:t>3</w:t>
-      </w:r>
-      <w:r>
-        <w:t>.11 prati</w:t>
-      </w:r>
-      <w:bookmarkEnd w:id="40"/>
     </w:p>
     <w:p>
       <w:r>
@@ -3475,7 +3462,7 @@
                     </pic:cNvPicPr>
                   </pic:nvPicPr>
                   <pic:blipFill>
-                    <a:blip r:embed="rId19"/>
+                    <a:blip r:embed="rId20"/>
                     <a:stretch>
                       <a:fillRect/>
                     </a:stretch>
@@ -3497,8 +3484,8 @@
       </w:r>
     </w:p>
     <w:sectPr>
-      <w:headerReference w:type="default" r:id="rId20"/>
-      <w:footerReference w:type="default" r:id="rId21"/>
+      <w:headerReference w:type="default" r:id="rId21"/>
+      <w:footerReference w:type="default" r:id="rId22"/>
       <w:pgSz w:w="12240" w:h="15840"/>
       <w:pgMar w:top="1440" w:right="1440" w:bottom="1440" w:left="1440" w:header="720" w:footer="720" w:gutter="0"/>
       <w:cols w:space="720"/>
@@ -4129,6 +4116,7 @@
     <w:lsdException w:name="HTML Sample" w:semiHidden="1" w:unhideWhenUsed="1"/>
     <w:lsdException w:name="HTML Typewriter" w:semiHidden="1" w:unhideWhenUsed="1"/>
     <w:lsdException w:name="HTML Variable" w:semiHidden="1" w:unhideWhenUsed="1"/>
+    <w:lsdException w:name="Normal Table" w:semiHidden="1" w:unhideWhenUsed="1"/>
     <w:lsdException w:name="annotation subject" w:semiHidden="1" w:unhideWhenUsed="1"/>
     <w:lsdException w:name="No List" w:semiHidden="1" w:unhideWhenUsed="1"/>
     <w:lsdException w:name="Outline List 1" w:semiHidden="1" w:unhideWhenUsed="1"/>
@@ -4172,8 +4160,10 @@
     <w:lsdException w:name="Table Elegant" w:semiHidden="1" w:unhideWhenUsed="1"/>
     <w:lsdException w:name="Table Professional" w:semiHidden="1" w:unhideWhenUsed="1"/>
     <w:lsdException w:name="Table Subtle 1" w:semiHidden="1" w:unhideWhenUsed="1"/>
+    <w:lsdException w:name="Table Subtle 2" w:semiHidden="1" w:unhideWhenUsed="1"/>
     <w:lsdException w:name="Table Web 1" w:semiHidden="1" w:unhideWhenUsed="1"/>
     <w:lsdException w:name="Table Web 2" w:semiHidden="1" w:unhideWhenUsed="1"/>
+    <w:lsdException w:name="Table Web 3" w:semiHidden="1" w:unhideWhenUsed="1"/>
     <w:lsdException w:name="Balloon Text" w:semiHidden="1" w:unhideWhenUsed="1"/>
     <w:lsdException w:name="Table Grid" w:uiPriority="39"/>
     <w:lsdException w:name="Table Theme" w:semiHidden="1" w:unhideWhenUsed="1"/>
@@ -4522,7 +4512,6 @@
     <w:rPr>
       <w:color w:val="000080"/>
       <w:u w:val="single"/>
-      <w:lang/>
     </w:rPr>
   </w:style>
   <w:style w:type="character" w:customStyle="1" w:styleId="IndexLink">
@@ -5065,7 +5054,7 @@
 </file>
 
 <file path=customXml/itemProps1.xml><?xml version="1.0" encoding="utf-8"?>
-<ds:datastoreItem xmlns:ds="http://schemas.openxmlformats.org/officeDocument/2006/customXml" ds:itemID="{57801377-64DE-421A-B3B0-01D2E03BCF1F}">
+<ds:datastoreItem xmlns:ds="http://schemas.openxmlformats.org/officeDocument/2006/customXml" ds:itemID="{C3809B9A-2CF7-44D0-899E-358795D4AA01}">
   <ds:schemaRefs>
     <ds:schemaRef ds:uri="http://schemas.openxmlformats.org/officeDocument/2006/bibliography"/>
   </ds:schemaRefs>

</xml_diff>

<commit_message>
Stefan: mala dorada specifikacije baze
</commit_message>
<xml_diff>
--- a/Specifikacijabazepodataka Omnidict.docx
+++ b/Specifikacijabazepodataka Omnidict.docx
@@ -563,6 +563,8 @@
           <w:r>
             <w:t>Sadržaj</w:t>
           </w:r>
+          <w:bookmarkStart w:id="0" w:name="_GoBack"/>
+          <w:bookmarkEnd w:id="0"/>
         </w:p>
         <w:p>
           <w:pPr>
@@ -587,7 +589,7 @@
           <w:r>
             <w:fldChar w:fldCharType="separate"/>
           </w:r>
-          <w:hyperlink w:anchor="_Toc512894914" w:history="1">
+          <w:hyperlink w:anchor="_Toc512933271" w:history="1">
             <w:r>
               <w:rPr>
                 <w:rStyle w:val="Hyperlink"/>
@@ -630,7 +632,7 @@
                 <w:noProof/>
                 <w:webHidden/>
               </w:rPr>
-              <w:instrText xml:space="preserve"> PAGEREF _Toc512894914 \h </w:instrText>
+              <w:instrText xml:space="preserve"> PAGEREF _Toc512933271 \h </w:instrText>
             </w:r>
             <w:r>
               <w:rPr>
@@ -674,7 +676,7 @@
               <w:lang w:eastAsia="sr-Latn-RS"/>
             </w:rPr>
           </w:pPr>
-          <w:hyperlink w:anchor="_Toc512894915" w:history="1">
+          <w:hyperlink w:anchor="_Toc512933272" w:history="1">
             <w:r>
               <w:rPr>
                 <w:rStyle w:val="Hyperlink"/>
@@ -701,7 +703,7 @@
                 <w:noProof/>
                 <w:webHidden/>
               </w:rPr>
-              <w:instrText xml:space="preserve"> PAGEREF _Toc512894915 \h </w:instrText>
+              <w:instrText xml:space="preserve"> PAGEREF _Toc512933272 \h </w:instrText>
             </w:r>
             <w:r>
               <w:rPr>
@@ -745,7 +747,7 @@
               <w:lang w:eastAsia="sr-Latn-RS"/>
             </w:rPr>
           </w:pPr>
-          <w:hyperlink w:anchor="_Toc512894916" w:history="1">
+          <w:hyperlink w:anchor="_Toc512933273" w:history="1">
             <w:r>
               <w:rPr>
                 <w:rStyle w:val="Hyperlink"/>
@@ -772,7 +774,7 @@
                 <w:noProof/>
                 <w:webHidden/>
               </w:rPr>
-              <w:instrText xml:space="preserve"> PAGEREF _Toc512894916 \h </w:instrText>
+              <w:instrText xml:space="preserve"> PAGEREF _Toc512933273 \h </w:instrText>
             </w:r>
             <w:r>
               <w:rPr>
@@ -816,7 +818,7 @@
               <w:lang w:eastAsia="sr-Latn-RS"/>
             </w:rPr>
           </w:pPr>
-          <w:hyperlink w:anchor="_Toc512894917" w:history="1">
+          <w:hyperlink w:anchor="_Toc512933274" w:history="1">
             <w:r>
               <w:rPr>
                 <w:rStyle w:val="Hyperlink"/>
@@ -843,7 +845,7 @@
                 <w:noProof/>
                 <w:webHidden/>
               </w:rPr>
-              <w:instrText xml:space="preserve"> PAGEREF _Toc512894917 \h </w:instrText>
+              <w:instrText xml:space="preserve"> PAGEREF _Toc512933274 \h </w:instrText>
             </w:r>
             <w:r>
               <w:rPr>
@@ -887,7 +889,7 @@
               <w:lang w:eastAsia="sr-Latn-RS"/>
             </w:rPr>
           </w:pPr>
-          <w:hyperlink w:anchor="_Toc512894918" w:history="1">
+          <w:hyperlink w:anchor="_Toc512933275" w:history="1">
             <w:r>
               <w:rPr>
                 <w:rStyle w:val="Hyperlink"/>
@@ -914,7 +916,7 @@
                 <w:noProof/>
                 <w:webHidden/>
               </w:rPr>
-              <w:instrText xml:space="preserve"> PAGEREF _Toc512894918 \h </w:instrText>
+              <w:instrText xml:space="preserve"> PAGEREF _Toc512933275 \h </w:instrText>
             </w:r>
             <w:r>
               <w:rPr>
@@ -959,7 +961,7 @@
               <w:lang w:eastAsia="sr-Latn-RS"/>
             </w:rPr>
           </w:pPr>
-          <w:hyperlink w:anchor="_Toc512894919" w:history="1">
+          <w:hyperlink w:anchor="_Toc512933276" w:history="1">
             <w:r>
               <w:rPr>
                 <w:rStyle w:val="Hyperlink"/>
@@ -1002,7 +1004,7 @@
                 <w:noProof/>
                 <w:webHidden/>
               </w:rPr>
-              <w:instrText xml:space="preserve"> PAGEREF _Toc512894919 \h </w:instrText>
+              <w:instrText xml:space="preserve"> PAGEREF _Toc512933276 \h </w:instrText>
             </w:r>
             <w:r>
               <w:rPr>
@@ -1046,7 +1048,7 @@
               <w:lang w:eastAsia="sr-Latn-RS"/>
             </w:rPr>
           </w:pPr>
-          <w:hyperlink w:anchor="_Toc512894920" w:history="1">
+          <w:hyperlink w:anchor="_Toc512933277" w:history="1">
             <w:r>
               <w:rPr>
                 <w:rStyle w:val="Hyperlink"/>
@@ -1073,7 +1075,7 @@
                 <w:noProof/>
                 <w:webHidden/>
               </w:rPr>
-              <w:instrText xml:space="preserve"> PAGEREF _Toc512894920 \h </w:instrText>
+              <w:instrText xml:space="preserve"> PAGEREF _Toc512933277 \h </w:instrText>
             </w:r>
             <w:r>
               <w:rPr>
@@ -1117,7 +1119,7 @@
               <w:lang w:eastAsia="sr-Latn-RS"/>
             </w:rPr>
           </w:pPr>
-          <w:hyperlink w:anchor="_Toc512894921" w:history="1">
+          <w:hyperlink w:anchor="_Toc512933278" w:history="1">
             <w:r>
               <w:rPr>
                 <w:rStyle w:val="Hyperlink"/>
@@ -1144,7 +1146,7 @@
                 <w:noProof/>
                 <w:webHidden/>
               </w:rPr>
-              <w:instrText xml:space="preserve"> PAGEREF _Toc512894921 \h </w:instrText>
+              <w:instrText xml:space="preserve"> PAGEREF _Toc512933278 \h </w:instrText>
             </w:r>
             <w:r>
               <w:rPr>
@@ -1189,7 +1191,7 @@
               <w:lang w:eastAsia="sr-Latn-RS"/>
             </w:rPr>
           </w:pPr>
-          <w:hyperlink w:anchor="_Toc512894922" w:history="1">
+          <w:hyperlink w:anchor="_Toc512933279" w:history="1">
             <w:r>
               <w:rPr>
                 <w:rStyle w:val="Hyperlink"/>
@@ -1232,7 +1234,7 @@
                 <w:noProof/>
                 <w:webHidden/>
               </w:rPr>
-              <w:instrText xml:space="preserve"> PAGEREF _Toc512894922 \h </w:instrText>
+              <w:instrText xml:space="preserve"> PAGEREF _Toc512933279 \h </w:instrText>
             </w:r>
             <w:r>
               <w:rPr>
@@ -1276,7 +1278,7 @@
               <w:lang w:eastAsia="sr-Latn-RS"/>
             </w:rPr>
           </w:pPr>
-          <w:hyperlink w:anchor="_Toc512894923" w:history="1">
+          <w:hyperlink w:anchor="_Toc512933280" w:history="1">
             <w:r>
               <w:rPr>
                 <w:rStyle w:val="Hyperlink"/>
@@ -1303,7 +1305,7 @@
                 <w:noProof/>
                 <w:webHidden/>
               </w:rPr>
-              <w:instrText xml:space="preserve"> PAGEREF _Toc512894923 \h </w:instrText>
+              <w:instrText xml:space="preserve"> PAGEREF _Toc512933280 \h </w:instrText>
             </w:r>
             <w:r>
               <w:rPr>
@@ -1347,7 +1349,7 @@
               <w:lang w:eastAsia="sr-Latn-RS"/>
             </w:rPr>
           </w:pPr>
-          <w:hyperlink w:anchor="_Toc512894924" w:history="1">
+          <w:hyperlink w:anchor="_Toc512933281" w:history="1">
             <w:r>
               <w:rPr>
                 <w:rStyle w:val="Hyperlink"/>
@@ -1374,7 +1376,7 @@
                 <w:noProof/>
                 <w:webHidden/>
               </w:rPr>
-              <w:instrText xml:space="preserve"> PAGEREF _Toc512894924 \h </w:instrText>
+              <w:instrText xml:space="preserve"> PAGEREF _Toc512933281 \h </w:instrText>
             </w:r>
             <w:r>
               <w:rPr>
@@ -1418,7 +1420,7 @@
               <w:lang w:eastAsia="sr-Latn-RS"/>
             </w:rPr>
           </w:pPr>
-          <w:hyperlink w:anchor="_Toc512894925" w:history="1">
+          <w:hyperlink w:anchor="_Toc512933282" w:history="1">
             <w:r>
               <w:rPr>
                 <w:rStyle w:val="Hyperlink"/>
@@ -1445,7 +1447,7 @@
                 <w:noProof/>
                 <w:webHidden/>
               </w:rPr>
-              <w:instrText xml:space="preserve"> PAGEREF _Toc512894925 \h </w:instrText>
+              <w:instrText xml:space="preserve"> PAGEREF _Toc512933282 \h </w:instrText>
             </w:r>
             <w:r>
               <w:rPr>
@@ -1489,7 +1491,7 @@
               <w:lang w:eastAsia="sr-Latn-RS"/>
             </w:rPr>
           </w:pPr>
-          <w:hyperlink w:anchor="_Toc512894926" w:history="1">
+          <w:hyperlink w:anchor="_Toc512933283" w:history="1">
             <w:r>
               <w:rPr>
                 <w:rStyle w:val="Hyperlink"/>
@@ -1516,7 +1518,7 @@
                 <w:noProof/>
                 <w:webHidden/>
               </w:rPr>
-              <w:instrText xml:space="preserve"> PAGEREF _Toc512894926 \h </w:instrText>
+              <w:instrText xml:space="preserve"> PAGEREF _Toc512933283 \h </w:instrText>
             </w:r>
             <w:r>
               <w:rPr>
@@ -1560,7 +1562,7 @@
               <w:lang w:eastAsia="sr-Latn-RS"/>
             </w:rPr>
           </w:pPr>
-          <w:hyperlink w:anchor="_Toc512894927" w:history="1">
+          <w:hyperlink w:anchor="_Toc512933284" w:history="1">
             <w:r>
               <w:rPr>
                 <w:rStyle w:val="Hyperlink"/>
@@ -1587,7 +1589,7 @@
                 <w:noProof/>
                 <w:webHidden/>
               </w:rPr>
-              <w:instrText xml:space="preserve"> PAGEREF _Toc512894927 \h </w:instrText>
+              <w:instrText xml:space="preserve"> PAGEREF _Toc512933284 \h </w:instrText>
             </w:r>
             <w:r>
               <w:rPr>
@@ -1631,7 +1633,7 @@
               <w:lang w:eastAsia="sr-Latn-RS"/>
             </w:rPr>
           </w:pPr>
-          <w:hyperlink w:anchor="_Toc512894928" w:history="1">
+          <w:hyperlink w:anchor="_Toc512933285" w:history="1">
             <w:r>
               <w:rPr>
                 <w:rStyle w:val="Hyperlink"/>
@@ -1658,7 +1660,7 @@
                 <w:noProof/>
                 <w:webHidden/>
               </w:rPr>
-              <w:instrText xml:space="preserve"> PAGEREF _Toc512894928 \h </w:instrText>
+              <w:instrText xml:space="preserve"> PAGEREF _Toc512933285 \h </w:instrText>
             </w:r>
             <w:r>
               <w:rPr>
@@ -1702,7 +1704,7 @@
               <w:lang w:eastAsia="sr-Latn-RS"/>
             </w:rPr>
           </w:pPr>
-          <w:hyperlink w:anchor="_Toc512894929" w:history="1">
+          <w:hyperlink w:anchor="_Toc512933286" w:history="1">
             <w:r>
               <w:rPr>
                 <w:rStyle w:val="Hyperlink"/>
@@ -1729,7 +1731,7 @@
                 <w:noProof/>
                 <w:webHidden/>
               </w:rPr>
-              <w:instrText xml:space="preserve"> PAGEREF _Toc512894929 \h </w:instrText>
+              <w:instrText xml:space="preserve"> PAGEREF _Toc512933286 \h </w:instrText>
             </w:r>
             <w:r>
               <w:rPr>
@@ -1773,7 +1775,7 @@
               <w:lang w:eastAsia="sr-Latn-RS"/>
             </w:rPr>
           </w:pPr>
-          <w:hyperlink w:anchor="_Toc512894930" w:history="1">
+          <w:hyperlink w:anchor="_Toc512933287" w:history="1">
             <w:r>
               <w:rPr>
                 <w:rStyle w:val="Hyperlink"/>
@@ -1800,7 +1802,7 @@
                 <w:noProof/>
                 <w:webHidden/>
               </w:rPr>
-              <w:instrText xml:space="preserve"> PAGEREF _Toc512894930 \h </w:instrText>
+              <w:instrText xml:space="preserve"> PAGEREF _Toc512933287 \h </w:instrText>
             </w:r>
             <w:r>
               <w:rPr>
@@ -1844,7 +1846,7 @@
               <w:lang w:eastAsia="sr-Latn-RS"/>
             </w:rPr>
           </w:pPr>
-          <w:hyperlink w:anchor="_Toc512894931" w:history="1">
+          <w:hyperlink w:anchor="_Toc512933288" w:history="1">
             <w:r>
               <w:rPr>
                 <w:rStyle w:val="Hyperlink"/>
@@ -1871,7 +1873,7 @@
                 <w:noProof/>
                 <w:webHidden/>
               </w:rPr>
-              <w:instrText xml:space="preserve"> PAGEREF _Toc512894931 \h </w:instrText>
+              <w:instrText xml:space="preserve"> PAGEREF _Toc512933288 \h </w:instrText>
             </w:r>
             <w:r>
               <w:rPr>
@@ -1915,13 +1917,13 @@
               <w:lang w:eastAsia="sr-Latn-RS"/>
             </w:rPr>
           </w:pPr>
-          <w:hyperlink w:anchor="_Toc512894932" w:history="1">
+          <w:hyperlink w:anchor="_Toc512933289" w:history="1">
             <w:r>
               <w:rPr>
                 <w:rStyle w:val="Hyperlink"/>
                 <w:noProof/>
               </w:rPr>
-              <w:t>3.10 je uradio</w:t>
+              <w:t>3.10 Pitanja</w:t>
             </w:r>
             <w:r>
               <w:rPr>
@@ -1942,7 +1944,7 @@
                 <w:noProof/>
                 <w:webHidden/>
               </w:rPr>
-              <w:instrText xml:space="preserve"> PAGEREF _Toc512894932 \h </w:instrText>
+              <w:instrText xml:space="preserve"> PAGEREF _Toc512933289 \h </w:instrText>
             </w:r>
             <w:r>
               <w:rPr>
@@ -1986,13 +1988,13 @@
               <w:lang w:eastAsia="sr-Latn-RS"/>
             </w:rPr>
           </w:pPr>
-          <w:hyperlink w:anchor="_Toc512894933" w:history="1">
+          <w:hyperlink w:anchor="_Toc512933290" w:history="1">
             <w:r>
               <w:rPr>
                 <w:rStyle w:val="Hyperlink"/>
                 <w:noProof/>
               </w:rPr>
-              <w:t>3.11 prati</w:t>
+              <w:t>3.11 je uradio</w:t>
             </w:r>
             <w:r>
               <w:rPr>
@@ -2013,7 +2015,78 @@
                 <w:noProof/>
                 <w:webHidden/>
               </w:rPr>
-              <w:instrText xml:space="preserve"> PAGEREF _Toc512894933 \h </w:instrText>
+              <w:instrText xml:space="preserve"> PAGEREF _Toc512933290 \h </w:instrText>
+            </w:r>
+            <w:r>
+              <w:rPr>
+                <w:noProof/>
+                <w:webHidden/>
+              </w:rPr>
+            </w:r>
+            <w:r>
+              <w:rPr>
+                <w:noProof/>
+                <w:webHidden/>
+              </w:rPr>
+              <w:fldChar w:fldCharType="separate"/>
+            </w:r>
+            <w:r>
+              <w:rPr>
+                <w:noProof/>
+                <w:webHidden/>
+              </w:rPr>
+              <w:t>8</w:t>
+            </w:r>
+            <w:r>
+              <w:rPr>
+                <w:noProof/>
+                <w:webHidden/>
+              </w:rPr>
+              <w:fldChar w:fldCharType="end"/>
+            </w:r>
+          </w:hyperlink>
+        </w:p>
+        <w:p>
+          <w:pPr>
+            <w:pStyle w:val="TOC2"/>
+            <w:tabs>
+              <w:tab w:val="right" w:leader="dot" w:pos="9350"/>
+            </w:tabs>
+            <w:rPr>
+              <w:rFonts w:eastAsiaTheme="minorEastAsia" w:cstheme="minorBidi"/>
+              <w:noProof/>
+              <w:color w:val="auto"/>
+              <w:lang w:eastAsia="sr-Latn-RS"/>
+            </w:rPr>
+          </w:pPr>
+          <w:hyperlink w:anchor="_Toc512933291" w:history="1">
+            <w:r>
+              <w:rPr>
+                <w:rStyle w:val="Hyperlink"/>
+                <w:noProof/>
+              </w:rPr>
+              <w:t>3.12 prati</w:t>
+            </w:r>
+            <w:r>
+              <w:rPr>
+                <w:noProof/>
+                <w:webHidden/>
+              </w:rPr>
+              <w:tab/>
+            </w:r>
+            <w:r>
+              <w:rPr>
+                <w:noProof/>
+                <w:webHidden/>
+              </w:rPr>
+              <w:fldChar w:fldCharType="begin"/>
+            </w:r>
+            <w:r>
+              <w:rPr>
+                <w:noProof/>
+                <w:webHidden/>
+              </w:rPr>
+              <w:instrText xml:space="preserve"> PAGEREF _Toc512933291 \h </w:instrText>
             </w:r>
             <w:r>
               <w:rPr>
@@ -2079,26 +2152,26 @@
         </w:numPr>
         <w:jc w:val="center"/>
       </w:pPr>
-      <w:bookmarkStart w:id="0" w:name="__RefHeading___Toc448_121533334"/>
-      <w:bookmarkStart w:id="1" w:name="_Toc512894914"/>
-      <w:bookmarkEnd w:id="0"/>
+      <w:bookmarkStart w:id="1" w:name="__RefHeading___Toc448_121533334"/>
+      <w:bookmarkStart w:id="2" w:name="_Toc512933271"/>
+      <w:bookmarkEnd w:id="1"/>
       <w:r>
         <w:lastRenderedPageBreak/>
         <w:t>Uvod</w:t>
       </w:r>
-      <w:bookmarkEnd w:id="1"/>
+      <w:bookmarkEnd w:id="2"/>
     </w:p>
     <w:p>
       <w:pPr>
         <w:pStyle w:val="Heading2"/>
       </w:pPr>
-      <w:bookmarkStart w:id="2" w:name="__RefHeading___Toc450_121533334"/>
-      <w:bookmarkStart w:id="3" w:name="_Toc512894915"/>
-      <w:bookmarkEnd w:id="2"/>
+      <w:bookmarkStart w:id="3" w:name="__RefHeading___Toc450_121533334"/>
+      <w:bookmarkStart w:id="4" w:name="_Toc512933272"/>
+      <w:bookmarkEnd w:id="3"/>
       <w:r>
         <w:t>1.1 Namena</w:t>
       </w:r>
-      <w:bookmarkEnd w:id="3"/>
+      <w:bookmarkEnd w:id="4"/>
     </w:p>
     <w:p>
       <w:pPr>
@@ -2128,13 +2201,13 @@
       <w:pPr>
         <w:pStyle w:val="Heading2"/>
       </w:pPr>
-      <w:bookmarkStart w:id="4" w:name="__RefHeading___Toc452_121533334"/>
-      <w:bookmarkStart w:id="5" w:name="_Toc512894916"/>
-      <w:bookmarkEnd w:id="4"/>
+      <w:bookmarkStart w:id="5" w:name="__RefHeading___Toc452_121533334"/>
+      <w:bookmarkStart w:id="6" w:name="_Toc512933273"/>
+      <w:bookmarkEnd w:id="5"/>
       <w:r>
         <w:t>1.2 Ciljne grupe</w:t>
       </w:r>
-      <w:bookmarkEnd w:id="5"/>
+      <w:bookmarkEnd w:id="6"/>
     </w:p>
     <w:p>
       <w:pPr>
@@ -2156,13 +2229,13 @@
       <w:pPr>
         <w:pStyle w:val="Heading2"/>
       </w:pPr>
-      <w:bookmarkStart w:id="6" w:name="__RefHeading___Toc454_121533334"/>
-      <w:bookmarkStart w:id="7" w:name="_Toc512894917"/>
-      <w:bookmarkEnd w:id="6"/>
+      <w:bookmarkStart w:id="7" w:name="__RefHeading___Toc454_121533334"/>
+      <w:bookmarkStart w:id="8" w:name="_Toc512933274"/>
+      <w:bookmarkEnd w:id="7"/>
       <w:r>
         <w:t>1.3 Organizacija dokumenta</w:t>
       </w:r>
-      <w:bookmarkEnd w:id="7"/>
+      <w:bookmarkEnd w:id="8"/>
     </w:p>
     <w:p>
       <w:r>
@@ -2211,13 +2284,13 @@
       <w:pPr>
         <w:pStyle w:val="Heading2"/>
       </w:pPr>
-      <w:bookmarkStart w:id="8" w:name="__RefHeading___Toc456_121533334"/>
-      <w:bookmarkStart w:id="9" w:name="_Toc512894918"/>
-      <w:bookmarkEnd w:id="8"/>
+      <w:bookmarkStart w:id="9" w:name="__RefHeading___Toc456_121533334"/>
+      <w:bookmarkStart w:id="10" w:name="_Toc512933275"/>
+      <w:bookmarkEnd w:id="9"/>
       <w:r>
         <w:t>1.4 Otvorena pitanja</w:t>
       </w:r>
-      <w:bookmarkEnd w:id="9"/>
+      <w:bookmarkEnd w:id="10"/>
     </w:p>
     <w:tbl>
       <w:tblPr>
@@ -2376,26 +2449,26 @@
         </w:numPr>
         <w:jc w:val="center"/>
       </w:pPr>
-      <w:bookmarkStart w:id="10" w:name="__RefHeading___Toc458_121533334"/>
-      <w:bookmarkStart w:id="11" w:name="_Toc512894919"/>
-      <w:bookmarkEnd w:id="10"/>
+      <w:bookmarkStart w:id="11" w:name="__RefHeading___Toc458_121533334"/>
+      <w:bookmarkStart w:id="12" w:name="_Toc512933276"/>
+      <w:bookmarkEnd w:id="11"/>
       <w:r>
         <w:lastRenderedPageBreak/>
         <w:t>Model podataka</w:t>
       </w:r>
-      <w:bookmarkEnd w:id="11"/>
+      <w:bookmarkEnd w:id="12"/>
     </w:p>
     <w:p>
       <w:pPr>
         <w:pStyle w:val="Heading2"/>
       </w:pPr>
-      <w:bookmarkStart w:id="12" w:name="__RefHeading___Toc460_121533334"/>
-      <w:bookmarkStart w:id="13" w:name="_Toc512894920"/>
-      <w:bookmarkEnd w:id="12"/>
+      <w:bookmarkStart w:id="13" w:name="__RefHeading___Toc460_121533334"/>
+      <w:bookmarkStart w:id="14" w:name="_Toc512933277"/>
+      <w:bookmarkEnd w:id="13"/>
       <w:r>
         <w:t>2.1 IE notacija</w:t>
       </w:r>
-      <w:bookmarkEnd w:id="13"/>
+      <w:bookmarkEnd w:id="14"/>
     </w:p>
     <w:p>
       <w:r>
@@ -2450,13 +2523,13 @@
         <w:pStyle w:val="Heading2"/>
         <w:spacing w:before="0" w:after="160"/>
       </w:pPr>
-      <w:bookmarkStart w:id="14" w:name="__RefHeading___Toc794_609011544"/>
-      <w:bookmarkStart w:id="15" w:name="_Toc512894921"/>
-      <w:bookmarkEnd w:id="14"/>
+      <w:bookmarkStart w:id="15" w:name="__RefHeading___Toc794_609011544"/>
+      <w:bookmarkStart w:id="16" w:name="_Toc512933278"/>
+      <w:bookmarkEnd w:id="15"/>
       <w:r>
         <w:t>2.2 Šema relacione baze podataka</w:t>
       </w:r>
-      <w:bookmarkEnd w:id="15"/>
+      <w:bookmarkEnd w:id="16"/>
     </w:p>
     <w:p>
       <w:r>
@@ -2686,25 +2759,25 @@
         </w:numPr>
         <w:jc w:val="center"/>
       </w:pPr>
-      <w:bookmarkStart w:id="16" w:name="__RefHeading___Toc796_609011544"/>
-      <w:bookmarkStart w:id="17" w:name="_Toc512894922"/>
-      <w:bookmarkEnd w:id="16"/>
+      <w:bookmarkStart w:id="17" w:name="__RefHeading___Toc796_609011544"/>
+      <w:bookmarkStart w:id="18" w:name="_Toc512933279"/>
+      <w:bookmarkEnd w:id="17"/>
       <w:r>
         <w:t>Tabele</w:t>
       </w:r>
-      <w:bookmarkEnd w:id="17"/>
+      <w:bookmarkEnd w:id="18"/>
     </w:p>
     <w:p>
       <w:pPr>
         <w:pStyle w:val="Heading2"/>
       </w:pPr>
-      <w:bookmarkStart w:id="18" w:name="__RefHeading___Toc798_609011544"/>
-      <w:bookmarkStart w:id="19" w:name="_Toc512894923"/>
-      <w:bookmarkEnd w:id="18"/>
+      <w:bookmarkStart w:id="19" w:name="__RefHeading___Toc798_609011544"/>
+      <w:bookmarkStart w:id="20" w:name="_Toc512933280"/>
+      <w:bookmarkEnd w:id="19"/>
       <w:r>
         <w:t>3.1 Korisnik</w:t>
       </w:r>
-      <w:bookmarkEnd w:id="19"/>
+      <w:bookmarkEnd w:id="20"/>
     </w:p>
     <w:p>
       <w:r>
@@ -2759,13 +2832,13 @@
       <w:pPr>
         <w:pStyle w:val="Heading2"/>
       </w:pPr>
-      <w:bookmarkStart w:id="20" w:name="__RefHeading___Toc800_609011544"/>
-      <w:bookmarkStart w:id="21" w:name="_Toc512894924"/>
-      <w:bookmarkEnd w:id="20"/>
+      <w:bookmarkStart w:id="21" w:name="__RefHeading___Toc800_609011544"/>
+      <w:bookmarkStart w:id="22" w:name="_Toc512933281"/>
+      <w:bookmarkEnd w:id="21"/>
       <w:r>
         <w:t>3.2 Jezik</w:t>
       </w:r>
-      <w:bookmarkEnd w:id="21"/>
+      <w:bookmarkEnd w:id="22"/>
     </w:p>
     <w:p>
       <w:r>
@@ -2828,14 +2901,14 @@
       <w:pPr>
         <w:pStyle w:val="Heading2"/>
       </w:pPr>
-      <w:bookmarkStart w:id="22" w:name="__RefHeading___Toc802_609011544"/>
-      <w:bookmarkStart w:id="23" w:name="_Toc512894925"/>
-      <w:bookmarkEnd w:id="22"/>
+      <w:bookmarkStart w:id="23" w:name="__RefHeading___Toc802_609011544"/>
+      <w:bookmarkStart w:id="24" w:name="_Toc512933282"/>
+      <w:bookmarkEnd w:id="23"/>
       <w:r>
         <w:lastRenderedPageBreak/>
         <w:t>3.3 Vrsta reči</w:t>
       </w:r>
-      <w:bookmarkEnd w:id="23"/>
+      <w:bookmarkEnd w:id="24"/>
     </w:p>
     <w:p>
       <w:r>
@@ -2890,13 +2963,13 @@
       <w:pPr>
         <w:pStyle w:val="Heading2"/>
       </w:pPr>
-      <w:bookmarkStart w:id="24" w:name="__RefHeading___Toc804_609011544"/>
-      <w:bookmarkStart w:id="25" w:name="_Toc512894926"/>
-      <w:bookmarkEnd w:id="24"/>
+      <w:bookmarkStart w:id="25" w:name="__RefHeading___Toc804_609011544"/>
+      <w:bookmarkStart w:id="26" w:name="_Toc512933283"/>
+      <w:bookmarkEnd w:id="25"/>
       <w:r>
         <w:t>3.4 Ucenik</w:t>
       </w:r>
-      <w:bookmarkEnd w:id="25"/>
+      <w:bookmarkEnd w:id="26"/>
     </w:p>
     <w:p>
       <w:r>
@@ -2958,13 +3031,13 @@
       <w:pPr>
         <w:pStyle w:val="Heading2"/>
       </w:pPr>
-      <w:bookmarkStart w:id="26" w:name="__RefHeading___Toc806_609011544"/>
-      <w:bookmarkStart w:id="27" w:name="_Toc512894927"/>
-      <w:bookmarkEnd w:id="26"/>
+      <w:bookmarkStart w:id="27" w:name="__RefHeading___Toc806_609011544"/>
+      <w:bookmarkStart w:id="28" w:name="_Toc512933284"/>
+      <w:bookmarkEnd w:id="27"/>
       <w:r>
         <w:t>3.5 Profesor</w:t>
       </w:r>
-      <w:bookmarkEnd w:id="27"/>
+      <w:bookmarkEnd w:id="28"/>
     </w:p>
     <w:p>
       <w:r>
@@ -3031,13 +3104,13 @@
       <w:pPr>
         <w:pStyle w:val="Heading2"/>
       </w:pPr>
-      <w:bookmarkStart w:id="28" w:name="__RefHeading___Toc808_609011544"/>
-      <w:bookmarkStart w:id="29" w:name="_Toc512894928"/>
-      <w:bookmarkEnd w:id="28"/>
+      <w:bookmarkStart w:id="29" w:name="__RefHeading___Toc808_609011544"/>
+      <w:bookmarkStart w:id="30" w:name="_Toc512933285"/>
+      <w:bookmarkEnd w:id="29"/>
       <w:r>
         <w:t>3.6 Kurs</w:t>
       </w:r>
-      <w:bookmarkEnd w:id="29"/>
+      <w:bookmarkEnd w:id="30"/>
     </w:p>
     <w:p>
       <w:r>
@@ -3095,13 +3168,13 @@
       <w:pPr>
         <w:pStyle w:val="Heading2"/>
       </w:pPr>
-      <w:bookmarkStart w:id="30" w:name="__RefHeading___Toc810_609011544"/>
-      <w:bookmarkStart w:id="31" w:name="_Toc512894929"/>
-      <w:bookmarkEnd w:id="30"/>
+      <w:bookmarkStart w:id="31" w:name="__RefHeading___Toc810_609011544"/>
+      <w:bookmarkStart w:id="32" w:name="_Toc512933286"/>
+      <w:bookmarkEnd w:id="31"/>
       <w:r>
         <w:t>3.7 Lekcija</w:t>
       </w:r>
-      <w:bookmarkEnd w:id="31"/>
+      <w:bookmarkEnd w:id="32"/>
     </w:p>
     <w:p>
       <w:r>
@@ -3160,13 +3233,13 @@
       <w:pPr>
         <w:pStyle w:val="Heading2"/>
       </w:pPr>
-      <w:bookmarkStart w:id="32" w:name="__RefHeading___Toc812_609011544"/>
-      <w:bookmarkStart w:id="33" w:name="_Toc512894930"/>
-      <w:bookmarkEnd w:id="32"/>
+      <w:bookmarkStart w:id="33" w:name="__RefHeading___Toc812_609011544"/>
+      <w:bookmarkStart w:id="34" w:name="_Toc512933287"/>
+      <w:bookmarkEnd w:id="33"/>
       <w:r>
         <w:t>3.8. Test</w:t>
       </w:r>
-      <w:bookmarkEnd w:id="33"/>
+      <w:bookmarkEnd w:id="34"/>
     </w:p>
     <w:p>
       <w:r>
@@ -3226,13 +3299,13 @@
       <w:pPr>
         <w:pStyle w:val="Heading2"/>
       </w:pPr>
-      <w:bookmarkStart w:id="34" w:name="__RefHeading___Toc814_609011544"/>
-      <w:bookmarkStart w:id="35" w:name="_Toc512894931"/>
-      <w:bookmarkEnd w:id="34"/>
+      <w:bookmarkStart w:id="35" w:name="__RefHeading___Toc814_609011544"/>
+      <w:bookmarkStart w:id="36" w:name="_Toc512933288"/>
+      <w:bookmarkEnd w:id="35"/>
       <w:r>
         <w:t>3.9 Odgovor</w:t>
       </w:r>
-      <w:bookmarkEnd w:id="35"/>
+      <w:bookmarkEnd w:id="36"/>
     </w:p>
     <w:p>
       <w:r>
@@ -3291,9 +3364,11 @@
       <w:pPr>
         <w:pStyle w:val="Heading2"/>
       </w:pPr>
+      <w:bookmarkStart w:id="37" w:name="_Toc512933289"/>
       <w:r>
         <w:t>3.10 Pitanja</w:t>
       </w:r>
+      <w:bookmarkEnd w:id="37"/>
     </w:p>
     <w:p>
       <w:r>
@@ -3347,9 +3422,9 @@
       <w:pPr>
         <w:pStyle w:val="Heading2"/>
       </w:pPr>
-      <w:bookmarkStart w:id="36" w:name="__RefHeading___Toc816_609011544"/>
-      <w:bookmarkStart w:id="37" w:name="_Toc512894932"/>
-      <w:bookmarkEnd w:id="36"/>
+      <w:bookmarkStart w:id="38" w:name="__RefHeading___Toc816_609011544"/>
+      <w:bookmarkStart w:id="39" w:name="_Toc512933290"/>
+      <w:bookmarkEnd w:id="38"/>
       <w:r>
         <w:t>3.1</w:t>
       </w:r>
@@ -3359,7 +3434,7 @@
       <w:r>
         <w:t xml:space="preserve"> je uradio</w:t>
       </w:r>
-      <w:bookmarkEnd w:id="37"/>
+      <w:bookmarkEnd w:id="39"/>
       <w:r>
         <w:t xml:space="preserve"> </w:t>
       </w:r>
@@ -3417,10 +3492,8 @@
       <w:pPr>
         <w:pStyle w:val="Heading2"/>
       </w:pPr>
-      <w:bookmarkStart w:id="38" w:name="__RefHeading___Toc818_609011544"/>
-      <w:bookmarkStart w:id="39" w:name="_Toc512894933"/>
-      <w:bookmarkStart w:id="40" w:name="_GoBack"/>
-      <w:bookmarkEnd w:id="38"/>
+      <w:bookmarkStart w:id="40" w:name="__RefHeading___Toc818_609011544"/>
+      <w:bookmarkStart w:id="41" w:name="_Toc512933291"/>
       <w:bookmarkEnd w:id="40"/>
       <w:r>
         <w:lastRenderedPageBreak/>
@@ -3432,7 +3505,7 @@
       <w:r>
         <w:t xml:space="preserve"> prati</w:t>
       </w:r>
-      <w:bookmarkEnd w:id="39"/>
+      <w:bookmarkEnd w:id="41"/>
     </w:p>
     <w:p>
       <w:r>
@@ -5054,7 +5127,7 @@
 </file>
 
 <file path=customXml/itemProps1.xml><?xml version="1.0" encoding="utf-8"?>
-<ds:datastoreItem xmlns:ds="http://schemas.openxmlformats.org/officeDocument/2006/customXml" ds:itemID="{C3809B9A-2CF7-44D0-899E-358795D4AA01}">
+<ds:datastoreItem xmlns:ds="http://schemas.openxmlformats.org/officeDocument/2006/customXml" ds:itemID="{2631F785-9228-40D8-8549-3023293E0973}">
   <ds:schemaRefs>
     <ds:schemaRef ds:uri="http://schemas.openxmlformats.org/officeDocument/2006/bibliography"/>
   </ds:schemaRefs>

</xml_diff>